<commit_message>
Added Functions in Dao, Service and Main App to handle updating project detials
</commit_message>
<xml_diff>
--- a/MySQL-Week11_Coding_Assignment-5.docx
+++ b/MySQL-Week11_Coding_Assignment-5.docx
@@ -15,7 +15,10 @@
         <w:pStyle w:val="Body"/>
       </w:pPr>
       <w:r>
-        <w:t>We have been developing a menu-driven application that demonstrates how to perform CRUD (Create, Read, Update, and Delete) operations on a project database. Thus far, we have learned how to create a connection to a MySQL database and how to insert records into a table. Then, we learned how to query for a list of records and for all details on a single record. In these exercises, we will learn the final two parts of CRUD: Updating and Deleting.</w:t>
+        <w:t xml:space="preserve">We have been developing a menu-driven application that demonstrates how to perform CRUD (Create, Read, Update, and Delete) operations on a project database. Thus far, we have learned how to create a connection to a MySQL database and how to </w:t>
+      </w:r>
+      <w:r>
+        <w:t>insert records into a table. Then, we learned how to query for a list of records and for all details on a single record. In these exercises, we will learn the final two parts of CRUD: Updating and Deleting.</w:t>
       </w:r>
     </w:p>
     <w:p>
@@ -46,7 +49,10 @@
         </w:numPr>
       </w:pPr>
       <w:r>
-        <w:t>Modify project details using the UPDATE statement.</w:t>
+        <w:t>Modify p</w:t>
+      </w:r>
+      <w:r>
+        <w:t>roject details using the UPDATE statement.</w:t>
       </w:r>
     </w:p>
     <w:p>
@@ -84,19 +90,17 @@
       <w:r>
         <w:t xml:space="preserve">Use the return value from </w:t>
       </w:r>
-      <w:proofErr w:type="spellStart"/>
-      <w:r>
-        <w:rPr>
-          <w:rStyle w:val="MonoChar"/>
-        </w:rPr>
-        <w:t>PreparedStatement.executeUpdate</w:t>
-      </w:r>
-      <w:proofErr w:type="spellEnd"/>
-      <w:r>
-        <w:rPr>
-          <w:rStyle w:val="MonoChar"/>
-        </w:rPr>
-        <w:t>()</w:t>
+      <w:r>
+        <w:rPr>
+          <w:rStyle w:val="MonoChar"/>
+        </w:rPr>
+        <w:t>PreparedStatement.ex</w:t>
+      </w:r>
+      <w:r>
+        <w:rPr>
+          <w:rStyle w:val="MonoChar"/>
+        </w:rPr>
+        <w:t>ecuteUpdate()</w:t>
       </w:r>
       <w:r>
         <w:t xml:space="preserve"> to determine if a row was updated or deleted.</w:t>
@@ -106,14 +110,12 @@
       <w:pPr>
         <w:pStyle w:val="Heading"/>
       </w:pPr>
-      <w:proofErr w:type="spellStart"/>
       <w:r>
         <w:rPr>
           <w:lang w:val="it-IT"/>
         </w:rPr>
         <w:t>Important</w:t>
       </w:r>
-      <w:proofErr w:type="spellEnd"/>
     </w:p>
     <w:p>
       <w:pPr>
@@ -212,7 +214,16 @@
           <w:sz w:val="24"/>
           <w:szCs w:val="24"/>
         </w:rPr>
-        <w:t>URL to GitHub Repository:</w:t>
+        <w:t xml:space="preserve">URL to GitHub Repository: </w:t>
+      </w:r>
+      <w:r>
+        <w:rPr>
+          <w:b/>
+          <w:bCs/>
+          <w:sz w:val="24"/>
+          <w:szCs w:val="24"/>
+        </w:rPr>
+        <w:t>https://github.com/dgeertsen/SQL-Week-7-12-Homework</w:t>
       </w:r>
     </w:p>
     <w:p>
@@ -233,7 +244,16 @@
           <w:sz w:val="24"/>
           <w:szCs w:val="24"/>
         </w:rPr>
-        <w:t>URL to Public Link of your Video:</w:t>
+        <w:t>URL to Pub</w:t>
+      </w:r>
+      <w:r>
+        <w:rPr>
+          <w:b/>
+          <w:bCs/>
+          <w:sz w:val="24"/>
+          <w:szCs w:val="24"/>
+        </w:rPr>
+        <w:t>lic Link of your Video:</w:t>
       </w:r>
     </w:p>
     <w:p>
@@ -430,7 +450,14 @@
           <w:sz w:val="18"/>
           <w:szCs w:val="18"/>
         </w:rPr>
-        <w:t>s assignment and push your completed code to this dedicated repo, including your entire Maven Project Directory (e.g.</w:t>
+        <w:t xml:space="preserve">s assignment and push your </w:t>
+      </w:r>
+      <w:r>
+        <w:rPr>
+          <w:sz w:val="18"/>
+          <w:szCs w:val="18"/>
+        </w:rPr>
+        <w:t>completed code to this dedicated repo, including your entire Maven Project Directory (e.g.</w:t>
       </w:r>
       <w:r>
         <w:rPr>
@@ -875,7 +902,21 @@
             <w14:miter w14:lim="400000"/>
           </w14:textOutline>
         </w:rPr>
-        <w:t>:  Upload your video recording to YouTube with a public link.</w:t>
+        <w:t>:  Upload</w:t>
+      </w:r>
+      <w:r>
+        <w:rPr>
+          <w:rFonts w:ascii="Calibri" w:hAnsi="Calibri"/>
+          <w:sz w:val="18"/>
+          <w:szCs w:val="18"/>
+          <w:u w:color="000000"/>
+          <w14:textOutline w14:w="12700" w14:cap="flat" w14:cmpd="sng" w14:algn="ctr">
+            <w14:noFill/>
+            <w14:prstDash w14:val="solid"/>
+            <w14:miter w14:lim="400000"/>
+          </w14:textOutline>
+        </w:rPr>
+        <w:t xml:space="preserve"> your video recording to YouTube with a public link.</w:t>
       </w:r>
     </w:p>
     <w:p>
@@ -907,7 +948,21 @@
             <w14:miter w14:lim="400000"/>
           </w14:textOutline>
         </w:rPr>
-        <w:t>2. In addition, please include the following in your Coding Assignment Document:</w:t>
+        <w:t>2. In addition, please include the following in your Codin</w:t>
+      </w:r>
+      <w:r>
+        <w:rPr>
+          <w:rFonts w:ascii="Calibri" w:hAnsi="Calibri"/>
+          <w:sz w:val="18"/>
+          <w:szCs w:val="18"/>
+          <w:u w:color="000000"/>
+          <w14:textOutline w14:w="12700" w14:cap="flat" w14:cmpd="sng" w14:algn="ctr">
+            <w14:noFill/>
+            <w14:prstDash w14:val="solid"/>
+            <w14:miter w14:lim="400000"/>
+          </w14:textOutline>
+        </w:rPr>
+        <w:t>g Assignment Document:</w:t>
       </w:r>
     </w:p>
     <w:p>
@@ -1072,7 +1127,21 @@
             <w14:miter w14:lim="400000"/>
           </w14:textOutline>
         </w:rPr>
-        <w:t xml:space="preserve">Push the .pdf to the GitHub repo for this week.  </w:t>
+        <w:t>Push the .pdf to the GitHub repo for thi</w:t>
+      </w:r>
+      <w:r>
+        <w:rPr>
+          <w:rFonts w:ascii="Calibri" w:hAnsi="Calibri"/>
+          <w:sz w:val="18"/>
+          <w:szCs w:val="18"/>
+          <w:u w:color="000000"/>
+          <w14:textOutline w14:w="12700" w14:cap="flat" w14:cmpd="sng" w14:algn="ctr">
+            <w14:noFill/>
+            <w14:prstDash w14:val="solid"/>
+            <w14:miter w14:lim="400000"/>
+          </w14:textOutline>
+        </w:rPr>
+        <w:t xml:space="preserve">s week.  </w:t>
       </w:r>
     </w:p>
     <w:p>
@@ -1157,7 +1226,10 @@
         <w:pStyle w:val="Body"/>
       </w:pPr>
       <w:r>
-        <w:t>In these exercises, you will modify project contents and delete a project. You have already learned how to perform the Create and Read part of CRUD operations. This will complete your CRUD experience by adding Update and Delete.</w:t>
+        <w:t>In these exercises, you will modify project c</w:t>
+      </w:r>
+      <w:r>
+        <w:t>ontents and delete a project. You have already learned how to perform the Create and Read part of CRUD operations. This will complete your CRUD experience by adding Update and Delete.</w:t>
       </w:r>
     </w:p>
     <w:p>
@@ -1165,7 +1237,13 @@
         <w:pStyle w:val="Body"/>
       </w:pPr>
       <w:r>
-        <w:t>You should try to follow the instructions as best you can. Suggestions for variable and method names are given – you can take those suggestions or not as you wish. If you deviate from the instructions, try to stick to Java best practices by naming methods and variables for what they do or what they are. If you get stuck, see the Solutions section at the end of this document.</w:t>
+        <w:t>You should try to follow the instructions as best you can. Suggestions f</w:t>
+      </w:r>
+      <w:r>
+        <w:t>or variable and method names are given – you can take those suggestions or not as you wish. If you deviate from the instructions, try to stick to Java best practices by naming methods and variables for what they do or what they are. If you get stuck, see t</w:t>
+      </w:r>
+      <w:r>
+        <w:t>he Solutions section at the end of this document.</w:t>
       </w:r>
     </w:p>
     <w:p>
@@ -1181,7 +1259,10 @@
         <w:pStyle w:val="Body"/>
       </w:pPr>
       <w:r>
-        <w:t>In this section, you will update a project row. There is a lot remaining to be done for an industrious student: adding materials, steps, and categories, maintaining categories; modifying materials and steps; changing step order, etc. In this section, you will gain part of that skill set.</w:t>
+        <w:t>In this section, you will update a project row. There is a lot remaining to be done for an industrious student: adding materials, steps, and categories, maintaining categories; modify</w:t>
+      </w:r>
+      <w:r>
+        <w:t>ing materials and steps; changing step order, etc. In this section, you will gain part of that skill set.</w:t>
       </w:r>
     </w:p>
     <w:p>
@@ -1214,7 +1295,10 @@
         <w:t>switch</w:t>
       </w:r>
       <w:r>
-        <w:t xml:space="preserve"> statement. Finally, you will create a method to get project detail changes from the user and call the project service to make the modifications.</w:t>
+        <w:t xml:space="preserve"> statement. Finally, you will create a method to get project detail changes fro</w:t>
+      </w:r>
+      <w:r>
+        <w:t>m the user and call the project service to make the modifications.</w:t>
       </w:r>
     </w:p>
     <w:p>
@@ -1284,27 +1368,17 @@
       <w:r>
         <w:t xml:space="preserve"> statement and call method </w:t>
       </w:r>
-      <w:proofErr w:type="spellStart"/>
-      <w:proofErr w:type="gramStart"/>
-      <w:r>
-        <w:rPr>
-          <w:rStyle w:val="MonoChar"/>
-        </w:rPr>
-        <w:t>updateProjectDetails</w:t>
-      </w:r>
-      <w:proofErr w:type="spellEnd"/>
-      <w:r>
-        <w:rPr>
-          <w:rStyle w:val="MonoChar"/>
-        </w:rPr>
-        <w:t>(</w:t>
-      </w:r>
-      <w:proofErr w:type="gramEnd"/>
-      <w:r>
-        <w:rPr>
-          <w:rStyle w:val="MonoChar"/>
-        </w:rPr>
-        <w:t>)</w:t>
+      <w:r>
+        <w:rPr>
+          <w:rStyle w:val="MonoChar"/>
+        </w:rPr>
+        <w:t>updateProjec</w:t>
+      </w:r>
+      <w:r>
+        <w:rPr>
+          <w:rStyle w:val="MonoChar"/>
+        </w:rPr>
+        <w:t>tDetails()</w:t>
       </w:r>
       <w:r>
         <w:t>. Let Eclipse create the method for you.</w:t>
@@ -1321,27 +1395,11 @@
       <w:r>
         <w:t xml:space="preserve">In method </w:t>
       </w:r>
-      <w:proofErr w:type="spellStart"/>
-      <w:proofErr w:type="gramStart"/>
-      <w:r>
-        <w:rPr>
-          <w:rStyle w:val="MonoChar"/>
-        </w:rPr>
-        <w:t>updateProjectDetails</w:t>
-      </w:r>
-      <w:proofErr w:type="spellEnd"/>
-      <w:r>
-        <w:rPr>
-          <w:rStyle w:val="MonoChar"/>
-        </w:rPr>
-        <w:t>(</w:t>
-      </w:r>
-      <w:proofErr w:type="gramEnd"/>
-      <w:r>
-        <w:rPr>
-          <w:rStyle w:val="MonoChar"/>
-        </w:rPr>
-        <w:t>)</w:t>
+      <w:r>
+        <w:rPr>
+          <w:rStyle w:val="MonoChar"/>
+        </w:rPr>
+        <w:t>updateProjectDetails()</w:t>
       </w:r>
       <w:r>
         <w:t>:</w:t>
@@ -1358,14 +1416,12 @@
       <w:r>
         <w:t xml:space="preserve">Check to see if </w:t>
       </w:r>
-      <w:proofErr w:type="spellStart"/>
       <w:r>
         <w:rPr>
           <w:rStyle w:val="MonoChar"/>
         </w:rPr>
         <w:t>curProject</w:t>
       </w:r>
-      <w:proofErr w:type="spellEnd"/>
       <w:r>
         <w:t xml:space="preserve"> is </w:t>
       </w:r>
@@ -1382,21 +1438,7 @@
         <w:rPr>
           <w:rStyle w:val="MonoChar"/>
         </w:rPr>
-        <w:t>"\</w:t>
-      </w:r>
-      <w:proofErr w:type="spellStart"/>
-      <w:r>
-        <w:rPr>
-          <w:rStyle w:val="MonoChar"/>
-        </w:rPr>
-        <w:t>nPlease</w:t>
-      </w:r>
-      <w:proofErr w:type="spellEnd"/>
-      <w:r>
-        <w:rPr>
-          <w:rStyle w:val="MonoChar"/>
-        </w:rPr>
-        <w:t xml:space="preserve"> select a project."</w:t>
+        <w:t>"\nPlease select a project."</w:t>
       </w:r>
       <w:r>
         <w:t xml:space="preserve"> and return from the method.</w:t>
@@ -1420,16 +1462,17 @@
         <w:t>Project</w:t>
       </w:r>
       <w:r>
-        <w:t xml:space="preserve"> object, print a message along with the current setting in </w:t>
-      </w:r>
-      <w:proofErr w:type="spellStart"/>
+        <w:t xml:space="preserve"> object, print a message a</w:t>
+      </w:r>
+      <w:r>
+        <w:t xml:space="preserve">long with the current setting in </w:t>
+      </w:r>
       <w:r>
         <w:rPr>
           <w:rStyle w:val="MonoChar"/>
         </w:rPr>
         <w:t>curProject</w:t>
       </w:r>
-      <w:proofErr w:type="spellEnd"/>
       <w:r>
         <w:t>. Here is an example:</w:t>
       </w:r>
@@ -1532,14 +1575,12 @@
       <w:r>
         <w:t xml:space="preserve">, add the value from </w:t>
       </w:r>
-      <w:proofErr w:type="spellStart"/>
       <w:r>
         <w:rPr>
           <w:rStyle w:val="MonoChar"/>
         </w:rPr>
         <w:t>curProject</w:t>
       </w:r>
-      <w:proofErr w:type="spellEnd"/>
       <w:r>
         <w:t xml:space="preserve">. Repeat for all </w:t>
       </w:r>
@@ -1625,14 +1666,12 @@
       <w:r>
         <w:t xml:space="preserve"> object to the value in the </w:t>
       </w:r>
-      <w:proofErr w:type="spellStart"/>
       <w:r>
         <w:rPr>
           <w:rStyle w:val="MonoChar"/>
         </w:rPr>
         <w:t>curProject</w:t>
       </w:r>
-      <w:proofErr w:type="spellEnd"/>
       <w:r>
         <w:t xml:space="preserve"> object.</w:t>
       </w:r>
@@ -1648,19 +1687,11 @@
       <w:r>
         <w:t xml:space="preserve">Call </w:t>
       </w:r>
-      <w:proofErr w:type="spellStart"/>
-      <w:r>
-        <w:rPr>
-          <w:rStyle w:val="MonoChar"/>
-        </w:rPr>
-        <w:t>projectService.modifyProjectDetails</w:t>
-      </w:r>
-      <w:proofErr w:type="spellEnd"/>
-      <w:r>
-        <w:rPr>
-          <w:rStyle w:val="MonoChar"/>
-        </w:rPr>
-        <w:t>()</w:t>
+      <w:r>
+        <w:rPr>
+          <w:rStyle w:val="MonoChar"/>
+        </w:rPr>
+        <w:t>projectService.modifyProjectDetails()</w:t>
       </w:r>
       <w:r>
         <w:t xml:space="preserve">. Pass the </w:t>
@@ -1693,33 +1724,26 @@
         </w:numPr>
       </w:pPr>
       <w:r>
-        <w:t xml:space="preserve">Reread the current project to pick up the changes by calling </w:t>
-      </w:r>
-      <w:proofErr w:type="spellStart"/>
-      <w:r>
-        <w:rPr>
-          <w:rStyle w:val="MonoChar"/>
-        </w:rPr>
-        <w:t>projectService.fetchProjectById</w:t>
-      </w:r>
-      <w:proofErr w:type="spellEnd"/>
-      <w:r>
-        <w:rPr>
-          <w:rStyle w:val="MonoChar"/>
-        </w:rPr>
-        <w:t>()</w:t>
+        <w:t>Rer</w:t>
+      </w:r>
+      <w:r>
+        <w:t xml:space="preserve">ead the current project to pick up the changes by calling </w:t>
+      </w:r>
+      <w:r>
+        <w:rPr>
+          <w:rStyle w:val="MonoChar"/>
+        </w:rPr>
+        <w:t>projectService.fetchProjectById()</w:t>
       </w:r>
       <w:r>
         <w:t xml:space="preserve">. Pass the project ID obtained from </w:t>
       </w:r>
-      <w:proofErr w:type="spellStart"/>
       <w:r>
         <w:rPr>
           <w:rStyle w:val="MonoChar"/>
         </w:rPr>
         <w:t>curProject</w:t>
       </w:r>
-      <w:proofErr w:type="spellEnd"/>
       <w:r>
         <w:t>.</w:t>
       </w:r>
@@ -1800,7 +1824,13 @@
         <w:pStyle w:val="Body"/>
       </w:pPr>
       <w:r>
-        <w:t>In this section you will make changes to the project service. The service is responsible for calling the DAO to update the project details and to return those details to the caller. If the project cannot be found, the service throws an exception. The service method is called by the menu application class, and results are returned to that class.</w:t>
+        <w:t>In this section</w:t>
+      </w:r>
+      <w:r>
+        <w:t xml:space="preserve"> you will make changes to the project service. The service is responsible for calling the DAO to update the project details and to return those details to the caller. If the project cannot be found, the service throws an exception. The service method is ca</w:t>
+      </w:r>
+      <w:r>
+        <w:t>lled by the menu application class, and results are returned to that class.</w:t>
       </w:r>
     </w:p>
     <w:p>
@@ -1831,27 +1861,11 @@
       <w:r>
         <w:t xml:space="preserve">In the method </w:t>
       </w:r>
-      <w:proofErr w:type="spellStart"/>
-      <w:proofErr w:type="gramStart"/>
-      <w:r>
-        <w:rPr>
-          <w:rStyle w:val="MonoChar"/>
-        </w:rPr>
-        <w:t>modifyProjectDetails</w:t>
-      </w:r>
-      <w:proofErr w:type="spellEnd"/>
-      <w:r>
-        <w:rPr>
-          <w:rStyle w:val="MonoChar"/>
-        </w:rPr>
-        <w:t>(</w:t>
-      </w:r>
-      <w:proofErr w:type="gramEnd"/>
-      <w:r>
-        <w:rPr>
-          <w:rStyle w:val="MonoChar"/>
-        </w:rPr>
-        <w:t>)</w:t>
+      <w:r>
+        <w:rPr>
+          <w:rStyle w:val="MonoChar"/>
+        </w:rPr>
+        <w:t>modifyProjectDetails()</w:t>
       </w:r>
       <w:r>
         <w:t>,</w:t>
@@ -1868,19 +1882,11 @@
       <w:r>
         <w:t xml:space="preserve">Call </w:t>
       </w:r>
-      <w:proofErr w:type="spellStart"/>
-      <w:r>
-        <w:rPr>
-          <w:rStyle w:val="MonoChar"/>
-        </w:rPr>
-        <w:t>projectDao.modifyProjectDetails</w:t>
-      </w:r>
-      <w:proofErr w:type="spellEnd"/>
-      <w:r>
-        <w:rPr>
-          <w:rStyle w:val="MonoChar"/>
-        </w:rPr>
-        <w:t>()</w:t>
+      <w:r>
+        <w:rPr>
+          <w:rStyle w:val="MonoChar"/>
+        </w:rPr>
+        <w:t>projectDao.modifyProjectDetails()</w:t>
       </w:r>
       <w:r>
         <w:t xml:space="preserve">. Pass the </w:t>
@@ -1892,16 +1898,17 @@
         <w:t>Project</w:t>
       </w:r>
       <w:r>
-        <w:t xml:space="preserve"> object as a parameter. The DAO method returns a </w:t>
-      </w:r>
-      <w:proofErr w:type="spellStart"/>
+        <w:t xml:space="preserve"> object as a parameter. Th</w:t>
+      </w:r>
+      <w:r>
+        <w:t xml:space="preserve">e DAO method returns a </w:t>
+      </w:r>
       <w:r>
         <w:rPr>
           <w:rStyle w:val="MonoChar"/>
         </w:rPr>
         <w:t>boolean</w:t>
       </w:r>
-      <w:proofErr w:type="spellEnd"/>
       <w:r>
         <w:t xml:space="preserve"> that indicates whether the </w:t>
       </w:r>
@@ -1923,14 +1930,12 @@
       <w:r>
         <w:t xml:space="preserve">, throw a </w:t>
       </w:r>
-      <w:proofErr w:type="spellStart"/>
       <w:r>
         <w:rPr>
           <w:rStyle w:val="MonoChar"/>
         </w:rPr>
         <w:t>DbException</w:t>
       </w:r>
-      <w:proofErr w:type="spellEnd"/>
       <w:r>
         <w:t xml:space="preserve"> with a message that says the project does not exist.</w:t>
       </w:r>
@@ -1997,30 +2002,17 @@
       <w:r>
         <w:t xml:space="preserve">Let Eclipse create the </w:t>
       </w:r>
-      <w:proofErr w:type="spellStart"/>
-      <w:proofErr w:type="gramStart"/>
-      <w:r>
-        <w:rPr>
-          <w:rStyle w:val="MonoChar"/>
-        </w:rPr>
-        <w:t>modifyProjectDetails</w:t>
-      </w:r>
-      <w:proofErr w:type="spellEnd"/>
-      <w:r>
-        <w:rPr>
-          <w:rStyle w:val="MonoChar"/>
-        </w:rPr>
-        <w:t>(</w:t>
-      </w:r>
-      <w:proofErr w:type="gramEnd"/>
-      <w:r>
-        <w:rPr>
-          <w:rStyle w:val="MonoChar"/>
-        </w:rPr>
-        <w:t>)</w:t>
-      </w:r>
-      <w:r>
-        <w:t xml:space="preserve"> method for you in </w:t>
+      <w:r>
+        <w:rPr>
+          <w:rStyle w:val="MonoChar"/>
+        </w:rPr>
+        <w:t>modifyProjectDetails()</w:t>
+      </w:r>
+      <w:r>
+        <w:t xml:space="preserve"> meth</w:t>
+      </w:r>
+      <w:r>
+        <w:t xml:space="preserve">od for you in </w:t>
       </w:r>
       <w:r>
         <w:rPr>
@@ -2047,33 +2039,18 @@
       <w:r>
         <w:t xml:space="preserve">Now, complete the code in the project DAO to update the project details. The method structure is similar to the </w:t>
       </w:r>
-      <w:proofErr w:type="spellStart"/>
-      <w:proofErr w:type="gramStart"/>
       <w:r>
         <w:rPr>
           <w:rStyle w:val="MonoChar"/>
           <w:lang w:val="pt-PT"/>
         </w:rPr>
-        <w:t>insertProject</w:t>
-      </w:r>
-      <w:proofErr w:type="spellEnd"/>
-      <w:r>
-        <w:rPr>
-          <w:rStyle w:val="MonoChar"/>
-          <w:lang w:val="pt-PT"/>
-        </w:rPr>
-        <w:t>(</w:t>
-      </w:r>
-      <w:proofErr w:type="gramEnd"/>
-      <w:r>
-        <w:rPr>
-          <w:rStyle w:val="MonoChar"/>
-          <w:lang w:val="pt-PT"/>
-        </w:rPr>
-        <w:t>)</w:t>
-      </w:r>
-      <w:r>
-        <w:t xml:space="preserve"> method. You will write the SQL </w:t>
+        <w:t>insertProject()</w:t>
+      </w:r>
+      <w:r>
+        <w:t xml:space="preserve"> m</w:t>
+      </w:r>
+      <w:r>
+        <w:t xml:space="preserve">ethod. You will write the SQL </w:t>
       </w:r>
       <w:r>
         <w:rPr>
@@ -2093,7 +2070,6 @@
       <w:r>
         <w:t xml:space="preserve"> and start a transaction. Next, you will obtain a </w:t>
       </w:r>
-      <w:proofErr w:type="spellStart"/>
       <w:r>
         <w:rPr>
           <w:rStyle w:val="MonoChar"/>
@@ -2101,43 +2077,27 @@
         <w:lastRenderedPageBreak/>
         <w:t>PreparedStatement</w:t>
       </w:r>
-      <w:proofErr w:type="spellEnd"/>
       <w:r>
         <w:t xml:space="preserve"> object and set the six parameter values. Finally, you will call </w:t>
       </w:r>
-      <w:proofErr w:type="spellStart"/>
-      <w:proofErr w:type="gramStart"/>
-      <w:r>
-        <w:rPr>
-          <w:rStyle w:val="MonoChar"/>
-        </w:rPr>
-        <w:t>executeUpdate</w:t>
-      </w:r>
-      <w:proofErr w:type="spellEnd"/>
-      <w:r>
-        <w:rPr>
-          <w:rStyle w:val="MonoChar"/>
-        </w:rPr>
-        <w:t>(</w:t>
-      </w:r>
-      <w:proofErr w:type="gramEnd"/>
-      <w:r>
-        <w:rPr>
-          <w:rStyle w:val="MonoChar"/>
-        </w:rPr>
-        <w:t>)</w:t>
-      </w:r>
-      <w:r>
-        <w:t xml:space="preserve"> on the </w:t>
-      </w:r>
-      <w:proofErr w:type="spellStart"/>
+      <w:r>
+        <w:rPr>
+          <w:rStyle w:val="MonoChar"/>
+        </w:rPr>
+        <w:t>executeUpdate()</w:t>
+      </w:r>
+      <w:r>
+        <w:t xml:space="preserve"> on </w:t>
+      </w:r>
+      <w:r>
+        <w:t xml:space="preserve">the </w:t>
+      </w:r>
       <w:r>
         <w:rPr>
           <w:rStyle w:val="MonoChar"/>
         </w:rPr>
         <w:t>PreparedStatement</w:t>
       </w:r>
-      <w:proofErr w:type="spellEnd"/>
       <w:r>
         <w:t xml:space="preserve"> and commit the transaction.</w:t>
       </w:r>
@@ -2149,52 +2109,20 @@
       <w:r>
         <w:t xml:space="preserve">The difference in this method and the insert method is that you will examine the return value from </w:t>
       </w:r>
-      <w:proofErr w:type="spellStart"/>
-      <w:proofErr w:type="gramStart"/>
-      <w:r>
-        <w:rPr>
-          <w:rStyle w:val="MonoChar"/>
-        </w:rPr>
-        <w:t>executeUpdate</w:t>
-      </w:r>
-      <w:proofErr w:type="spellEnd"/>
-      <w:r>
-        <w:rPr>
-          <w:rStyle w:val="MonoChar"/>
-        </w:rPr>
-        <w:t>(</w:t>
-      </w:r>
-      <w:proofErr w:type="gramEnd"/>
-      <w:r>
-        <w:rPr>
-          <w:rStyle w:val="MonoChar"/>
-        </w:rPr>
-        <w:t>)</w:t>
+      <w:r>
+        <w:rPr>
+          <w:rStyle w:val="MonoChar"/>
+        </w:rPr>
+        <w:t>executeUpdate()</w:t>
       </w:r>
       <w:r>
         <w:t xml:space="preserve">. The </w:t>
       </w:r>
-      <w:proofErr w:type="spellStart"/>
-      <w:proofErr w:type="gramStart"/>
-      <w:r>
-        <w:rPr>
-          <w:rStyle w:val="MonoChar"/>
-        </w:rPr>
-        <w:t>executeUpdate</w:t>
-      </w:r>
-      <w:proofErr w:type="spellEnd"/>
-      <w:r>
-        <w:rPr>
-          <w:rStyle w:val="MonoChar"/>
-        </w:rPr>
-        <w:t>(</w:t>
-      </w:r>
-      <w:proofErr w:type="gramEnd"/>
-      <w:r>
-        <w:rPr>
-          <w:rStyle w:val="MonoChar"/>
-        </w:rPr>
-        <w:t>)</w:t>
+      <w:r>
+        <w:rPr>
+          <w:rStyle w:val="MonoChar"/>
+        </w:rPr>
+        <w:t>executeUpdate()</w:t>
       </w:r>
       <w:r>
         <w:t xml:space="preserve"> method returns the number of rows affected by the </w:t>
@@ -2206,7 +2134,10 @@
         <w:t>UPDATE</w:t>
       </w:r>
       <w:r>
-        <w:t xml:space="preserve"> operation. Since a single row is being acted on (comparing to the primary key in the </w:t>
+        <w:t xml:space="preserve"> operation. Si</w:t>
+      </w:r>
+      <w:r>
+        <w:t xml:space="preserve">nce a single row is being acted on (comparing to the primary key in the </w:t>
       </w:r>
       <w:r>
         <w:rPr>
@@ -2245,27 +2176,11 @@
       <w:r>
         <w:t xml:space="preserve"> if </w:t>
       </w:r>
-      <w:proofErr w:type="spellStart"/>
-      <w:proofErr w:type="gramStart"/>
-      <w:r>
-        <w:rPr>
-          <w:rStyle w:val="MonoChar"/>
-        </w:rPr>
-        <w:t>executeUpdate</w:t>
-      </w:r>
-      <w:proofErr w:type="spellEnd"/>
-      <w:r>
-        <w:rPr>
-          <w:rStyle w:val="MonoChar"/>
-        </w:rPr>
-        <w:t>(</w:t>
-      </w:r>
-      <w:proofErr w:type="gramEnd"/>
-      <w:r>
-        <w:rPr>
-          <w:rStyle w:val="MonoChar"/>
-        </w:rPr>
-        <w:t>)</w:t>
+      <w:r>
+        <w:rPr>
+          <w:rStyle w:val="MonoChar"/>
+        </w:rPr>
+        <w:t>executeUpdate()</w:t>
       </w:r>
       <w:r>
         <w:t xml:space="preserve"> returns </w:t>
@@ -2327,27 +2242,11 @@
       <w:r>
         <w:t xml:space="preserve">In </w:t>
       </w:r>
-      <w:proofErr w:type="spellStart"/>
-      <w:proofErr w:type="gramStart"/>
-      <w:r>
-        <w:rPr>
-          <w:rStyle w:val="MonoChar"/>
-        </w:rPr>
-        <w:t>modifyProjectDetails</w:t>
-      </w:r>
-      <w:proofErr w:type="spellEnd"/>
-      <w:r>
-        <w:rPr>
-          <w:rStyle w:val="MonoChar"/>
-        </w:rPr>
-        <w:t>(</w:t>
-      </w:r>
-      <w:proofErr w:type="gramEnd"/>
-      <w:r>
-        <w:rPr>
-          <w:rStyle w:val="MonoChar"/>
-        </w:rPr>
-        <w:t>)</w:t>
+      <w:r>
+        <w:rPr>
+          <w:rStyle w:val="MonoChar"/>
+        </w:rPr>
+        <w:t>modifyProjectDetails()</w:t>
       </w:r>
       <w:r>
         <w:t xml:space="preserve">, write the SQL statement to modify the project details. Do not update the project ID – it should be part of the </w:t>
@@ -2433,16 +2332,17 @@
       <w:r>
         <w:t xml:space="preserve"> and </w:t>
       </w:r>
-      <w:proofErr w:type="spellStart"/>
       <w:r>
         <w:rPr>
           <w:rStyle w:val="MonoChar"/>
         </w:rPr>
         <w:t>PreparedStatement</w:t>
       </w:r>
-      <w:proofErr w:type="spellEnd"/>
-      <w:r>
-        <w:t xml:space="preserve"> using the appropriate </w:t>
+      <w:r>
+        <w:t xml:space="preserve"> usi</w:t>
+      </w:r>
+      <w:r>
+        <w:t xml:space="preserve">ng the appropriate </w:t>
       </w:r>
       <w:r>
         <w:rPr>
@@ -2462,14 +2362,12 @@
       <w:r>
         <w:t xml:space="preserve"> blocks. Start and rollback a transaction as usual. Throw a </w:t>
       </w:r>
-      <w:proofErr w:type="spellStart"/>
       <w:r>
         <w:rPr>
           <w:rStyle w:val="MonoChar"/>
         </w:rPr>
         <w:t>DbException</w:t>
       </w:r>
-      <w:proofErr w:type="spellEnd"/>
       <w:r>
         <w:t xml:space="preserve"> from each </w:t>
       </w:r>
@@ -2494,38 +2392,20 @@
       <w:r>
         <w:t xml:space="preserve">Set all parameters on the </w:t>
       </w:r>
-      <w:proofErr w:type="spellStart"/>
       <w:r>
         <w:rPr>
           <w:rStyle w:val="MonoChar"/>
         </w:rPr>
         <w:t>PreparedStatement</w:t>
       </w:r>
-      <w:proofErr w:type="spellEnd"/>
       <w:r>
         <w:t xml:space="preserve">. Call </w:t>
       </w:r>
-      <w:proofErr w:type="spellStart"/>
-      <w:proofErr w:type="gramStart"/>
-      <w:r>
-        <w:rPr>
-          <w:rStyle w:val="MonoChar"/>
-        </w:rPr>
-        <w:t>executeUpdate</w:t>
-      </w:r>
-      <w:proofErr w:type="spellEnd"/>
-      <w:r>
-        <w:rPr>
-          <w:rStyle w:val="MonoChar"/>
-        </w:rPr>
-        <w:t>(</w:t>
-      </w:r>
-      <w:proofErr w:type="gramEnd"/>
-      <w:r>
-        <w:rPr>
-          <w:rStyle w:val="MonoChar"/>
-        </w:rPr>
-        <w:t>)</w:t>
+      <w:r>
+        <w:rPr>
+          <w:rStyle w:val="MonoChar"/>
+        </w:rPr>
+        <w:t>executeUpdate()</w:t>
       </w:r>
       <w:r>
         <w:t xml:space="preserve"> and check if the return value is </w:t>
@@ -2537,7 +2417,10 @@
         <w:t>1</w:t>
       </w:r>
       <w:r>
-        <w:t>. Save the result in a variable.</w:t>
+        <w:t>. Save the resu</w:t>
+      </w:r>
+      <w:r>
+        <w:t>lt in a variable.</w:t>
       </w:r>
     </w:p>
     <w:p>
@@ -2561,39 +2444,21 @@
       <w:r>
         <w:t xml:space="preserve">ommit the transaction and return the result from </w:t>
       </w:r>
-      <w:proofErr w:type="spellStart"/>
-      <w:proofErr w:type="gramStart"/>
-      <w:r>
-        <w:rPr>
-          <w:rStyle w:val="MonoChar"/>
-        </w:rPr>
-        <w:t>executeUpdate</w:t>
-      </w:r>
-      <w:proofErr w:type="spellEnd"/>
-      <w:r>
-        <w:rPr>
-          <w:rStyle w:val="MonoChar"/>
-        </w:rPr>
-        <w:t>(</w:t>
-      </w:r>
-      <w:proofErr w:type="gramEnd"/>
-      <w:r>
-        <w:rPr>
-          <w:rStyle w:val="MonoChar"/>
-        </w:rPr>
-        <w:t>)</w:t>
+      <w:r>
+        <w:rPr>
+          <w:rStyle w:val="MonoChar"/>
+        </w:rPr>
+        <w:t>executeUpdate()</w:t>
       </w:r>
       <w:r>
         <w:t xml:space="preserve"> as a </w:t>
       </w:r>
-      <w:proofErr w:type="spellStart"/>
       <w:r>
         <w:rPr>
           <w:rStyle w:val="MonoChar"/>
         </w:rPr>
         <w:t>boolean</w:t>
       </w:r>
-      <w:proofErr w:type="spellEnd"/>
       <w:r>
         <w:t>. At this point there should be no compilation errors.</w:t>
       </w:r>
@@ -2615,7 +2480,10 @@
         </w:numPr>
       </w:pPr>
       <w:r>
-        <w:t xml:space="preserve">First, test the application by updating project details without selecting a project. You should receive an error message. </w:t>
+        <w:t>First, test the application by updating project details without selecting a project. You should r</w:t>
+      </w:r>
+      <w:r>
+        <w:t xml:space="preserve">eceive an error message. </w:t>
       </w:r>
       <w:r>
         <w:t>Include in your video a</w:t>
@@ -2693,7 +2561,10 @@
         <w:t>.  Include in your video a</w:t>
       </w:r>
       <w:r>
-        <w:t xml:space="preserve"> shot of the console showing the selected project details, the data you input, and the new project details. </w:t>
+        <w:t xml:space="preserve"> shot </w:t>
+      </w:r>
+      <w:r>
+        <w:t xml:space="preserve">of the console showing the selected project details, the data you input, and the new project details. </w:t>
       </w:r>
       <w:r>
         <w:rPr>
@@ -2815,7 +2686,10 @@
         <w:pStyle w:val="Body"/>
       </w:pPr>
       <w:r>
-        <w:t xml:space="preserve">In this section, you will write the code to delete a project. This will require a little preparation. You must verify that </w:t>
+        <w:t>In this section, you will write the code to delete a project. This will require a little preparat</w:t>
+      </w:r>
+      <w:r>
+        <w:t xml:space="preserve">ion. You must verify that </w:t>
       </w:r>
       <w:r>
         <w:rPr>
@@ -2834,30 +2708,16 @@
         <w:t>CREATE TABLE</w:t>
       </w:r>
       <w:r>
-        <w:t xml:space="preserve"> statements works to remove child rows (materials, steps, and </w:t>
-      </w:r>
-      <w:proofErr w:type="spellStart"/>
-      <w:r>
-        <w:t>project_category</w:t>
-      </w:r>
-      <w:proofErr w:type="spellEnd"/>
-      <w:r>
-        <w:t xml:space="preserve"> rows). This means that you will need to make sure the project has child records. Since the application does not currently add the child rows, you will need to add them using a MySQL client like </w:t>
-      </w:r>
-      <w:proofErr w:type="spellStart"/>
-      <w:r>
-        <w:t>DBeaver</w:t>
-      </w:r>
-      <w:proofErr w:type="spellEnd"/>
-      <w:r>
-        <w:t xml:space="preserve"> or the MySQL CLI.</w:t>
+        <w:t xml:space="preserve"> statements works to remove child rows (materials, steps, and project_category rows). This means that you will need to make sure the project has child records. Since the application does not cu</w:t>
+      </w:r>
+      <w:r>
+        <w:t>rrently add the child rows, you will need to add them using a MySQL client like DBeaver or the MySQL CLI.</w:t>
       </w:r>
     </w:p>
     <w:p>
       <w:pPr>
         <w:pStyle w:val="Body"/>
       </w:pPr>
-      <w:proofErr w:type="spellStart"/>
       <w:r>
         <w:rPr>
           <w:b/>
@@ -2866,15 +2726,9 @@
         </w:rPr>
         <w:t>Hint</w:t>
       </w:r>
-      <w:proofErr w:type="spellEnd"/>
-      <w:r>
-        <w:t>: you may want to test this a couple of times. If you add some insert statements at the end of projects-</w:t>
-      </w:r>
-      <w:proofErr w:type="spellStart"/>
-      <w:r>
-        <w:t>schema.sql</w:t>
-      </w:r>
-      <w:proofErr w:type="spellEnd"/>
+      <w:r>
+        <w:t>: you may want to test this a couple of times. If you add some insert statements at the end of projects-schema.sql</w:t>
+      </w:r>
       <w:r>
         <w:t xml:space="preserve">, you can simply load and execute the SQL statements as many times as you want. In the following example, not all </w:t>
       </w:r>
@@ -2944,15 +2798,7 @@
         <w:pStyle w:val="Body"/>
       </w:pPr>
       <w:r>
-        <w:t xml:space="preserve">Here are the steps for </w:t>
-      </w:r>
-      <w:proofErr w:type="spellStart"/>
-      <w:r>
-        <w:t>DBeaver</w:t>
-      </w:r>
-      <w:proofErr w:type="spellEnd"/>
-      <w:r>
-        <w:t>:</w:t>
+        <w:t>Here are the steps for DBeaver:</w:t>
       </w:r>
     </w:p>
     <w:p>
@@ -2979,18 +2825,16 @@
         <w:rPr>
           <w:rStyle w:val="MonoChar"/>
         </w:rPr>
-        <w:t>Recent SQL script</w:t>
-      </w:r>
-      <w:r>
-        <w:t xml:space="preserve">". The editor should </w:t>
-      </w:r>
-      <w:proofErr w:type="gramStart"/>
-      <w:r>
-        <w:t>open</w:t>
-      </w:r>
-      <w:proofErr w:type="gramEnd"/>
-      <w:r>
-        <w:t xml:space="preserve"> and it should have the name </w:t>
+        <w:t>Recent SQL scr</w:t>
+      </w:r>
+      <w:r>
+        <w:rPr>
+          <w:rStyle w:val="MonoChar"/>
+        </w:rPr>
+        <w:t>ipt</w:t>
+      </w:r>
+      <w:r>
+        <w:t xml:space="preserve">". The editor should open and it should have the name </w:t>
       </w:r>
       <w:r>
         <w:rPr>
@@ -3068,26 +2912,13 @@
         <w:rPr>
           <w:rStyle w:val="MonoChar"/>
         </w:rPr>
-        <w:t>projects-</w:t>
-      </w:r>
-      <w:proofErr w:type="spellStart"/>
-      <w:r>
-        <w:rPr>
-          <w:rStyle w:val="MonoChar"/>
-        </w:rPr>
-        <w:t>schema.sql</w:t>
-      </w:r>
-      <w:proofErr w:type="spellEnd"/>
-      <w:r>
-        <w:t xml:space="preserve"> into the </w:t>
-      </w:r>
-      <w:proofErr w:type="spellStart"/>
-      <w:r>
-        <w:t>DBeaver</w:t>
-      </w:r>
-      <w:proofErr w:type="spellEnd"/>
-      <w:r>
-        <w:t xml:space="preserve"> editor. Select all the text in the editor. Right-click in the editor. Select "</w:t>
+        <w:t>projects-schema.sql</w:t>
+      </w:r>
+      <w:r>
+        <w:t xml:space="preserve"> into the DBeaver editor. Select all the text in the editor. Right-click in </w:t>
+      </w:r>
+      <w:r>
+        <w:t>the editor. Select "</w:t>
       </w:r>
       <w:r>
         <w:rPr>
@@ -3205,7 +3036,10 @@
         <w:t>switch</w:t>
       </w:r>
       <w:r>
-        <w:t>. Next, you will write the method that will list the projects to delete, get the project ID from the user, and call the service to delete the project.</w:t>
+        <w:t>. Next, you will wr</w:t>
+      </w:r>
+      <w:r>
+        <w:t>ite the method that will list the projects to delete, get the project ID from the user, and call the service to delete the project.</w:t>
       </w:r>
     </w:p>
     <w:p>
@@ -3275,27 +3109,11 @@
       <w:r>
         <w:t xml:space="preserve"> statement. Call the method </w:t>
       </w:r>
-      <w:proofErr w:type="spellStart"/>
-      <w:proofErr w:type="gramStart"/>
-      <w:r>
-        <w:rPr>
-          <w:rStyle w:val="MonoChar"/>
-        </w:rPr>
-        <w:t>deleteProject</w:t>
-      </w:r>
-      <w:proofErr w:type="spellEnd"/>
-      <w:r>
-        <w:rPr>
-          <w:rStyle w:val="MonoChar"/>
-        </w:rPr>
-        <w:t>(</w:t>
-      </w:r>
-      <w:proofErr w:type="gramEnd"/>
-      <w:r>
-        <w:rPr>
-          <w:rStyle w:val="MonoChar"/>
-        </w:rPr>
-        <w:t>)</w:t>
+      <w:r>
+        <w:rPr>
+          <w:rStyle w:val="MonoChar"/>
+        </w:rPr>
+        <w:t>deleteProject()</w:t>
       </w:r>
       <w:r>
         <w:t>. Let Eclipse create the method for you.</w:t>
@@ -3312,27 +3130,11 @@
       <w:r>
         <w:t xml:space="preserve">In method </w:t>
       </w:r>
-      <w:proofErr w:type="spellStart"/>
-      <w:proofErr w:type="gramStart"/>
-      <w:r>
-        <w:rPr>
-          <w:rStyle w:val="MonoChar"/>
-        </w:rPr>
-        <w:t>deleteProject</w:t>
-      </w:r>
-      <w:proofErr w:type="spellEnd"/>
-      <w:r>
-        <w:rPr>
-          <w:rStyle w:val="MonoChar"/>
-        </w:rPr>
-        <w:t>(</w:t>
-      </w:r>
-      <w:proofErr w:type="gramEnd"/>
-      <w:r>
-        <w:rPr>
-          <w:rStyle w:val="MonoChar"/>
-        </w:rPr>
-        <w:t>)</w:t>
+      <w:r>
+        <w:rPr>
+          <w:rStyle w:val="MonoChar"/>
+        </w:rPr>
+        <w:t>deleteProject()</w:t>
       </w:r>
       <w:r>
         <w:t>:</w:t>
@@ -3349,27 +3151,11 @@
       <w:r>
         <w:t xml:space="preserve">Call method </w:t>
       </w:r>
-      <w:proofErr w:type="spellStart"/>
-      <w:proofErr w:type="gramStart"/>
-      <w:r>
-        <w:rPr>
-          <w:rStyle w:val="MonoChar"/>
-        </w:rPr>
-        <w:t>listProjects</w:t>
-      </w:r>
-      <w:proofErr w:type="spellEnd"/>
-      <w:r>
-        <w:rPr>
-          <w:rStyle w:val="MonoChar"/>
-        </w:rPr>
-        <w:t>(</w:t>
-      </w:r>
-      <w:proofErr w:type="gramEnd"/>
-      <w:r>
-        <w:rPr>
-          <w:rStyle w:val="MonoChar"/>
-        </w:rPr>
-        <w:t>)</w:t>
+      <w:r>
+        <w:rPr>
+          <w:rStyle w:val="MonoChar"/>
+        </w:rPr>
+        <w:t>listProjects()</w:t>
       </w:r>
       <w:r>
         <w:t>.</w:t>
@@ -3398,19 +3184,11 @@
       <w:r>
         <w:t xml:space="preserve">Call </w:t>
       </w:r>
-      <w:proofErr w:type="spellStart"/>
-      <w:r>
-        <w:rPr>
-          <w:rStyle w:val="MonoChar"/>
-        </w:rPr>
-        <w:t>projectService.deleteProject</w:t>
-      </w:r>
-      <w:proofErr w:type="spellEnd"/>
-      <w:r>
-        <w:rPr>
-          <w:rStyle w:val="MonoChar"/>
-        </w:rPr>
-        <w:t>()</w:t>
+      <w:r>
+        <w:rPr>
+          <w:rStyle w:val="MonoChar"/>
+        </w:rPr>
+        <w:t>projectService.deleteProject()</w:t>
       </w:r>
       <w:r>
         <w:t xml:space="preserve"> and pass the project ID entered by the user.</w:t>
@@ -3437,16 +3215,17 @@
         </w:numPr>
       </w:pPr>
       <w:r>
-        <w:t xml:space="preserve">Add a check to see if the project ID in the current project is the same as the ID entered by the user. If so, set the value of </w:t>
-      </w:r>
-      <w:proofErr w:type="spellStart"/>
+        <w:t>Add a check to see if the project ID in the current proje</w:t>
+      </w:r>
+      <w:r>
+        <w:t xml:space="preserve">ct is the same as the ID entered by the user. If so, set the value of </w:t>
+      </w:r>
       <w:r>
         <w:rPr>
           <w:rStyle w:val="MonoChar"/>
         </w:rPr>
         <w:t>curProject</w:t>
       </w:r>
-      <w:proofErr w:type="spellEnd"/>
       <w:r>
         <w:t xml:space="preserve"> to </w:t>
       </w:r>
@@ -3471,27 +3250,11 @@
       <w:r>
         <w:t xml:space="preserve">Have Eclipse create the </w:t>
       </w:r>
-      <w:proofErr w:type="spellStart"/>
-      <w:proofErr w:type="gramStart"/>
-      <w:r>
-        <w:rPr>
-          <w:rStyle w:val="MonoChar"/>
-        </w:rPr>
-        <w:t>deleteProject</w:t>
-      </w:r>
-      <w:proofErr w:type="spellEnd"/>
-      <w:r>
-        <w:rPr>
-          <w:rStyle w:val="MonoChar"/>
-        </w:rPr>
-        <w:t>(</w:t>
-      </w:r>
-      <w:proofErr w:type="gramEnd"/>
-      <w:r>
-        <w:rPr>
-          <w:rStyle w:val="MonoChar"/>
-        </w:rPr>
-        <w:t>)</w:t>
+      <w:r>
+        <w:rPr>
+          <w:rStyle w:val="MonoChar"/>
+        </w:rPr>
+        <w:t>deleteProject()</w:t>
       </w:r>
       <w:r>
         <w:t xml:space="preserve"> method in the project service.</w:t>
@@ -3514,7 +3277,10 @@
         <w:pStyle w:val="Heading3"/>
       </w:pPr>
       <w:r>
-        <w:t>Changes to the project service</w:t>
+        <w:t>Changes to the project ser</w:t>
+      </w:r>
+      <w:r>
+        <w:t>vice</w:t>
       </w:r>
     </w:p>
     <w:p>
@@ -3524,74 +3290,33 @@
       <w:r>
         <w:t xml:space="preserve">The </w:t>
       </w:r>
-      <w:proofErr w:type="spellStart"/>
-      <w:proofErr w:type="gramStart"/>
-      <w:r>
-        <w:rPr>
-          <w:rStyle w:val="MonoChar"/>
-        </w:rPr>
-        <w:t>deleteProject</w:t>
-      </w:r>
-      <w:proofErr w:type="spellEnd"/>
-      <w:r>
-        <w:rPr>
-          <w:rStyle w:val="MonoChar"/>
-        </w:rPr>
-        <w:t>(</w:t>
-      </w:r>
-      <w:proofErr w:type="gramEnd"/>
-      <w:r>
-        <w:rPr>
-          <w:rStyle w:val="MonoChar"/>
-        </w:rPr>
-        <w:t>)</w:t>
+      <w:r>
+        <w:rPr>
+          <w:rStyle w:val="MonoChar"/>
+        </w:rPr>
+        <w:t>deleteProject()</w:t>
       </w:r>
       <w:r>
         <w:t xml:space="preserve"> method in the service is very similar to the </w:t>
       </w:r>
-      <w:proofErr w:type="spellStart"/>
-      <w:r>
-        <w:rPr>
-          <w:rStyle w:val="MonoChar"/>
-        </w:rPr>
-        <w:t>modifyProjectDetails</w:t>
-      </w:r>
-      <w:proofErr w:type="spellEnd"/>
-      <w:r>
-        <w:rPr>
-          <w:rStyle w:val="MonoChar"/>
-        </w:rPr>
-        <w:t>()</w:t>
+      <w:r>
+        <w:rPr>
+          <w:rStyle w:val="MonoChar"/>
+        </w:rPr>
+        <w:t>modifyProjectDetails()</w:t>
       </w:r>
       <w:r>
         <w:t xml:space="preserve"> method. You will call the </w:t>
       </w:r>
-      <w:proofErr w:type="spellStart"/>
-      <w:proofErr w:type="gramStart"/>
-      <w:r>
-        <w:rPr>
-          <w:rStyle w:val="MonoChar"/>
-        </w:rPr>
-        <w:t>deleteProject</w:t>
-      </w:r>
-      <w:proofErr w:type="spellEnd"/>
-      <w:r>
-        <w:rPr>
-          <w:rStyle w:val="MonoChar"/>
-        </w:rPr>
-        <w:t>(</w:t>
-      </w:r>
-      <w:proofErr w:type="gramEnd"/>
-      <w:r>
-        <w:rPr>
-          <w:rStyle w:val="MonoChar"/>
-        </w:rPr>
-        <w:t>)</w:t>
+      <w:r>
+        <w:rPr>
+          <w:rStyle w:val="MonoChar"/>
+        </w:rPr>
+        <w:t>deleteProject()</w:t>
       </w:r>
       <w:r>
         <w:t xml:space="preserve"> method in the DAO class and check the </w:t>
       </w:r>
-      <w:proofErr w:type="spellStart"/>
       <w:r>
         <w:rPr>
           <w:rStyle w:val="MonoChar"/>
@@ -3599,7 +3324,6 @@
         </w:rPr>
         <w:t>boolean</w:t>
       </w:r>
-      <w:proofErr w:type="spellEnd"/>
       <w:r>
         <w:t xml:space="preserve"> return value. If the return value is </w:t>
       </w:r>
@@ -3616,14 +3340,12 @@
         </w:rPr>
         <w:t xml:space="preserve">, a </w:t>
       </w:r>
-      <w:proofErr w:type="spellStart"/>
       <w:r>
         <w:rPr>
           <w:rStyle w:val="MonoChar"/>
         </w:rPr>
         <w:t>DbException</w:t>
       </w:r>
-      <w:proofErr w:type="spellEnd"/>
       <w:r>
         <w:t xml:space="preserve"> is thrown with a message that the project with the given ID does not exist. The exception will be picked up by the exception handler in the application menu class.</w:t>
       </w:r>
@@ -3656,39 +3378,24 @@
       <w:r>
         <w:t xml:space="preserve">Call </w:t>
       </w:r>
-      <w:proofErr w:type="spellStart"/>
-      <w:proofErr w:type="gramStart"/>
-      <w:r>
-        <w:rPr>
-          <w:rStyle w:val="MonoChar"/>
-        </w:rPr>
-        <w:t>deleteProject</w:t>
-      </w:r>
-      <w:proofErr w:type="spellEnd"/>
-      <w:r>
-        <w:rPr>
-          <w:rStyle w:val="MonoChar"/>
-        </w:rPr>
-        <w:t>(</w:t>
-      </w:r>
-      <w:proofErr w:type="gramEnd"/>
-      <w:r>
-        <w:rPr>
-          <w:rStyle w:val="MonoChar"/>
-        </w:rPr>
-        <w:t>)</w:t>
-      </w:r>
-      <w:r>
-        <w:t xml:space="preserve"> in the project DAO. Pass the project ID as a parameter. The method returns a </w:t>
-      </w:r>
-      <w:proofErr w:type="spellStart"/>
+      <w:r>
+        <w:rPr>
+          <w:rStyle w:val="MonoChar"/>
+        </w:rPr>
+        <w:t>deleteProject()</w:t>
+      </w:r>
+      <w:r>
+        <w:t xml:space="preserve"> in the pro</w:t>
+      </w:r>
+      <w:r>
+        <w:t xml:space="preserve">ject DAO. Pass the project ID as a parameter. The method returns a </w:t>
+      </w:r>
       <w:r>
         <w:rPr>
           <w:rStyle w:val="MonoChar"/>
         </w:rPr>
         <w:t>boolean</w:t>
       </w:r>
-      <w:proofErr w:type="spellEnd"/>
       <w:r>
         <w:t xml:space="preserve">. Test the return value from the method call. If it returns </w:t>
       </w:r>
@@ -3701,14 +3408,12 @@
       <w:r>
         <w:t xml:space="preserve">, throw a </w:t>
       </w:r>
-      <w:proofErr w:type="spellStart"/>
       <w:r>
         <w:rPr>
           <w:rStyle w:val="MonoChar"/>
         </w:rPr>
         <w:t>DbException</w:t>
       </w:r>
-      <w:proofErr w:type="spellEnd"/>
       <w:r>
         <w:t xml:space="preserve"> with a message stating that the project doesn't exist. </w:t>
       </w:r>
@@ -3724,39 +3429,21 @@
       <w:r>
         <w:t xml:space="preserve">Have Eclipse create the </w:t>
       </w:r>
-      <w:proofErr w:type="spellStart"/>
-      <w:proofErr w:type="gramStart"/>
-      <w:r>
-        <w:rPr>
-          <w:rStyle w:val="MonoChar"/>
-        </w:rPr>
-        <w:t>deleteProject</w:t>
-      </w:r>
-      <w:proofErr w:type="spellEnd"/>
-      <w:r>
-        <w:rPr>
-          <w:rStyle w:val="MonoChar"/>
-        </w:rPr>
-        <w:t>(</w:t>
-      </w:r>
-      <w:proofErr w:type="gramEnd"/>
-      <w:r>
-        <w:rPr>
-          <w:rStyle w:val="MonoChar"/>
-        </w:rPr>
-        <w:t>)</w:t>
+      <w:r>
+        <w:rPr>
+          <w:rStyle w:val="MonoChar"/>
+        </w:rPr>
+        <w:t>deleteProject()</w:t>
       </w:r>
       <w:r>
         <w:t xml:space="preserve"> method in the </w:t>
       </w:r>
-      <w:proofErr w:type="spellStart"/>
       <w:r>
         <w:rPr>
           <w:rStyle w:val="MonoChar"/>
         </w:rPr>
         <w:t>ProjectDao</w:t>
       </w:r>
-      <w:proofErr w:type="spellEnd"/>
       <w:r>
         <w:t xml:space="preserve"> class.</w:t>
       </w:r>
@@ -3789,44 +3476,20 @@
       <w:r>
         <w:t xml:space="preserve">The </w:t>
       </w:r>
-      <w:proofErr w:type="spellStart"/>
-      <w:proofErr w:type="gramStart"/>
-      <w:r>
-        <w:rPr>
-          <w:rStyle w:val="MonoChar"/>
-        </w:rPr>
-        <w:t>deleteProject</w:t>
-      </w:r>
-      <w:proofErr w:type="spellEnd"/>
-      <w:r>
-        <w:rPr>
-          <w:rStyle w:val="MonoChar"/>
-        </w:rPr>
-        <w:t>(</w:t>
-      </w:r>
-      <w:proofErr w:type="gramEnd"/>
-      <w:r>
-        <w:rPr>
-          <w:rStyle w:val="MonoChar"/>
-        </w:rPr>
-        <w:t>)</w:t>
+      <w:r>
+        <w:rPr>
+          <w:rStyle w:val="MonoChar"/>
+        </w:rPr>
+        <w:t>deleteProject()</w:t>
       </w:r>
       <w:r>
         <w:t xml:space="preserve"> method in the DAO is very similar to the </w:t>
       </w:r>
-      <w:proofErr w:type="spellStart"/>
-      <w:r>
-        <w:rPr>
-          <w:rStyle w:val="MonoChar"/>
-        </w:rPr>
-        <w:t>modifyProjectDetails</w:t>
-      </w:r>
-      <w:proofErr w:type="spellEnd"/>
-      <w:r>
-        <w:rPr>
-          <w:rStyle w:val="MonoChar"/>
-        </w:rPr>
-        <w:t>()</w:t>
+      <w:r>
+        <w:rPr>
+          <w:rStyle w:val="MonoChar"/>
+        </w:rPr>
+        <w:t>modifyProjectDetails()</w:t>
       </w:r>
       <w:r>
         <w:t xml:space="preserve"> method. You will first create the SQL </w:t>
@@ -3836,7 +3499,14 @@
           <w:rStyle w:val="MonoChar"/>
           <w:lang w:val="de-DE"/>
         </w:rPr>
-        <w:t>DELETE</w:t>
+        <w:t>DELET</w:t>
+      </w:r>
+      <w:r>
+        <w:rPr>
+          <w:rStyle w:val="MonoChar"/>
+          <w:lang w:val="de-DE"/>
+        </w:rPr>
+        <w:t>E</w:t>
       </w:r>
       <w:r>
         <w:t xml:space="preserve"> statement. Then, you will obtain the </w:t>
@@ -3850,52 +3520,35 @@
       <w:r>
         <w:t xml:space="preserve"> and </w:t>
       </w:r>
-      <w:proofErr w:type="spellStart"/>
       <w:r>
         <w:rPr>
           <w:rStyle w:val="MonoChar"/>
         </w:rPr>
         <w:t>PreparedStatement</w:t>
       </w:r>
-      <w:proofErr w:type="spellEnd"/>
       <w:r>
         <w:t xml:space="preserve">, and set the project ID parameter on the </w:t>
       </w:r>
-      <w:proofErr w:type="spellStart"/>
       <w:r>
         <w:rPr>
           <w:rStyle w:val="MonoChar"/>
         </w:rPr>
         <w:t>PreparedStatement</w:t>
       </w:r>
-      <w:proofErr w:type="spellEnd"/>
       <w:r>
         <w:t xml:space="preserve">. Then, you will call </w:t>
       </w:r>
-      <w:proofErr w:type="spellStart"/>
-      <w:proofErr w:type="gramStart"/>
-      <w:r>
-        <w:rPr>
-          <w:rStyle w:val="MonoChar"/>
-        </w:rPr>
-        <w:t>executeUpdate</w:t>
-      </w:r>
-      <w:proofErr w:type="spellEnd"/>
-      <w:r>
-        <w:rPr>
-          <w:rStyle w:val="MonoChar"/>
-        </w:rPr>
-        <w:t>(</w:t>
-      </w:r>
-      <w:proofErr w:type="gramEnd"/>
-      <w:r>
-        <w:rPr>
-          <w:rStyle w:val="MonoChar"/>
-        </w:rPr>
-        <w:t>)</w:t>
-      </w:r>
-      <w:r>
-        <w:t xml:space="preserve"> and verify that the return value is 1, indicating a successful deletion. Finally, you will commit the transaction and return success or failure.</w:t>
+      <w:r>
+        <w:rPr>
+          <w:rStyle w:val="MonoChar"/>
+        </w:rPr>
+        <w:t>executeUpdate()</w:t>
+      </w:r>
+      <w:r>
+        <w:t xml:space="preserve"> and verify that the return value is 1, indicating a successful deletion. Finally, you wi</w:t>
+      </w:r>
+      <w:r>
+        <w:t>ll commit the transaction and return success or failure.</w:t>
       </w:r>
     </w:p>
     <w:p>
@@ -3926,27 +3579,11 @@
       <w:r>
         <w:t xml:space="preserve">In the method </w:t>
       </w:r>
-      <w:proofErr w:type="spellStart"/>
-      <w:proofErr w:type="gramStart"/>
-      <w:r>
-        <w:rPr>
-          <w:rStyle w:val="MonoChar"/>
-        </w:rPr>
-        <w:t>deleteProject</w:t>
-      </w:r>
-      <w:proofErr w:type="spellEnd"/>
-      <w:r>
-        <w:rPr>
-          <w:rStyle w:val="MonoChar"/>
-        </w:rPr>
-        <w:t>(</w:t>
-      </w:r>
-      <w:proofErr w:type="gramEnd"/>
-      <w:r>
-        <w:rPr>
-          <w:rStyle w:val="MonoChar"/>
-        </w:rPr>
-        <w:t>)</w:t>
+      <w:r>
+        <w:rPr>
+          <w:rStyle w:val="MonoChar"/>
+        </w:rPr>
+        <w:t>deleteProject()</w:t>
       </w:r>
       <w:r>
         <w:t>:</w:t>
@@ -3991,7 +3628,10 @@
         </w:numPr>
       </w:pPr>
       <w:r>
-        <w:t xml:space="preserve">Obtain a </w:t>
+        <w:t>Obtain a</w:t>
+      </w:r>
+      <w:r>
+        <w:t xml:space="preserve"> </w:t>
       </w:r>
       <w:r>
         <w:rPr>
@@ -4002,14 +3642,12 @@
       <w:r>
         <w:t xml:space="preserve"> and a </w:t>
       </w:r>
-      <w:proofErr w:type="spellStart"/>
       <w:r>
         <w:rPr>
           <w:rStyle w:val="MonoChar"/>
         </w:rPr>
         <w:t>PreparedStatement</w:t>
       </w:r>
-      <w:proofErr w:type="spellEnd"/>
       <w:r>
         <w:t>. Start, commit, and rollback a transaction in the appropriate sections.</w:t>
       </w:r>
@@ -4025,14 +3663,12 @@
       <w:r>
         <w:t xml:space="preserve">Set the project ID parameter on the </w:t>
       </w:r>
-      <w:proofErr w:type="spellStart"/>
       <w:r>
         <w:rPr>
           <w:rStyle w:val="MonoChar"/>
         </w:rPr>
         <w:t>PreparedStatement</w:t>
       </w:r>
-      <w:proofErr w:type="spellEnd"/>
       <w:r>
         <w:t>.</w:t>
       </w:r>
@@ -4057,27 +3693,11 @@
       <w:r>
         <w:t xml:space="preserve"> from the menu if </w:t>
       </w:r>
-      <w:proofErr w:type="spellStart"/>
-      <w:proofErr w:type="gramStart"/>
-      <w:r>
-        <w:rPr>
-          <w:rStyle w:val="MonoChar"/>
-        </w:rPr>
-        <w:t>executeUpdate</w:t>
-      </w:r>
-      <w:proofErr w:type="spellEnd"/>
-      <w:r>
-        <w:rPr>
-          <w:rStyle w:val="MonoChar"/>
-        </w:rPr>
-        <w:t>(</w:t>
-      </w:r>
-      <w:proofErr w:type="gramEnd"/>
-      <w:r>
-        <w:rPr>
-          <w:rStyle w:val="MonoChar"/>
-        </w:rPr>
-        <w:t>)</w:t>
+      <w:r>
+        <w:rPr>
+          <w:rStyle w:val="MonoChar"/>
+        </w:rPr>
+        <w:t>executeUpdate()</w:t>
       </w:r>
       <w:r>
         <w:t xml:space="preserve"> returns </w:t>
@@ -4105,15 +3725,10 @@
         <w:pStyle w:val="Body"/>
       </w:pPr>
       <w:r>
-        <w:t xml:space="preserve">In this section, you will perform two tests. The first test will delete a project with an unknown project ID and the second test will </w:t>
-      </w:r>
-      <w:proofErr w:type="gramStart"/>
-      <w:r>
-        <w:t>actually perform</w:t>
-      </w:r>
-      <w:proofErr w:type="gramEnd"/>
-      <w:r>
-        <w:t xml:space="preserve"> the deletion.</w:t>
+        <w:t>In this section, you will per</w:t>
+      </w:r>
+      <w:r>
+        <w:t>form two tests. The first test will delete a project with an unknown project ID and the second test will actually perform the deletion.</w:t>
       </w:r>
     </w:p>
     <w:p>
@@ -4128,13 +3743,8 @@
       <w:pPr>
         <w:pStyle w:val="Body"/>
       </w:pPr>
-      <w:proofErr w:type="gramStart"/>
-      <w:r>
-        <w:t>This tests</w:t>
-      </w:r>
-      <w:proofErr w:type="gramEnd"/>
-      <w:r>
-        <w:t xml:space="preserve"> the delete operation with an invalid project ID.</w:t>
+      <w:r>
+        <w:t>This tests the delete operation with an invalid project ID.</w:t>
       </w:r>
     </w:p>
     <w:p>
@@ -4179,10 +3789,7 @@
         </w:numPr>
       </w:pPr>
       <w:r>
-        <w:t xml:space="preserve">Include a </w:t>
-      </w:r>
-      <w:r>
-        <w:t xml:space="preserve">shot of the console showing that an error was generated, and that the application handled it gracefully. </w:t>
+        <w:t xml:space="preserve">Include a shot of the console showing that an error was generated, and that the application handled it gracefully. </w:t>
       </w:r>
       <w:r>
         <w:rPr>
@@ -4387,7 +3994,10 @@
         </w:numPr>
       </w:pPr>
       <w:r>
-        <w:t>Select "Delete a project". When you are prompted to enter a project ID to delete, enter a valid ID.</w:t>
+        <w:t>Select "Delete a project</w:t>
+      </w:r>
+      <w:r>
+        <w:t>". When you are prompted to enter a project ID to delete, enter a valid ID.</w:t>
       </w:r>
     </w:p>
     <w:p>
@@ -4411,10 +4021,7 @@
         </w:numPr>
       </w:pPr>
       <w:r>
-        <w:t>Include a shot</w:t>
-      </w:r>
-      <w:r>
-        <w:t xml:space="preserve"> of the console. </w:t>
+        <w:t xml:space="preserve">Include a shot of the console. </w:t>
       </w:r>
       <w:r>
         <w:rPr>
@@ -4656,23 +4263,10 @@
         </w:numPr>
       </w:pPr>
       <w:r>
-        <w:t xml:space="preserve">Verify that materials, steps, and </w:t>
-      </w:r>
-      <w:proofErr w:type="spellStart"/>
-      <w:r>
-        <w:t>project_category</w:t>
-      </w:r>
-      <w:proofErr w:type="spellEnd"/>
-      <w:r>
-        <w:t xml:space="preserve"> rows were deleted as well. Use </w:t>
-      </w:r>
-      <w:proofErr w:type="spellStart"/>
-      <w:r>
-        <w:t>DBeaver</w:t>
-      </w:r>
-      <w:proofErr w:type="spellEnd"/>
-      <w:r>
-        <w:t xml:space="preserve"> or the MySQL CLI for this. The child rows should have been deleted due to the ON DELETE CASCADE in the foreign key statements.</w:t>
+        <w:t>Verify that materials, steps, and project_category row</w:t>
+      </w:r>
+      <w:r>
+        <w:t>s were deleted as well. Use DBeaver or the MySQL CLI for this. The child rows should have been deleted due to the ON DELETE CASCADE in the foreign key statements.</w:t>
       </w:r>
     </w:p>
     <w:p>
@@ -8927,7 +8521,7 @@
   <w:num w:numId="13" w16cid:durableId="899830603">
     <w:abstractNumId w:val="15"/>
     <w:lvlOverride w:ilvl="0">
-      <w:lvl w:ilvl="0" w:tplc="68921424">
+      <w:lvl w:ilvl="0" w:tplc="09D23CD0">
         <w:start w:val="1"/>
         <w:numFmt w:val="decimal"/>
         <w:lvlText w:val="%1."/>
@@ -8956,7 +8550,7 @@
       </w:lvl>
     </w:lvlOverride>
     <w:lvlOverride w:ilvl="1">
-      <w:lvl w:ilvl="1" w:tplc="E6E464D8">
+      <w:lvl w:ilvl="1" w:tplc="5178D0D0">
         <w:start w:val="1"/>
         <w:numFmt w:val="lowerLetter"/>
         <w:lvlText w:val="%2."/>
@@ -8985,7 +8579,7 @@
       </w:lvl>
     </w:lvlOverride>
     <w:lvlOverride w:ilvl="2">
-      <w:lvl w:ilvl="2" w:tplc="4A9A75BC">
+      <w:lvl w:ilvl="2" w:tplc="6E3C7A7E">
         <w:start w:val="1"/>
         <w:numFmt w:val="lowerRoman"/>
         <w:lvlText w:val="%3."/>
@@ -9014,7 +8608,7 @@
       </w:lvl>
     </w:lvlOverride>
     <w:lvlOverride w:ilvl="3">
-      <w:lvl w:ilvl="3" w:tplc="167C15EC">
+      <w:lvl w:ilvl="3" w:tplc="B12EAC2C">
         <w:start w:val="1"/>
         <w:numFmt w:val="decimal"/>
         <w:lvlText w:val="%4."/>
@@ -9043,7 +8637,7 @@
       </w:lvl>
     </w:lvlOverride>
     <w:lvlOverride w:ilvl="4">
-      <w:lvl w:ilvl="4" w:tplc="763AF7DC">
+      <w:lvl w:ilvl="4" w:tplc="86C0E662">
         <w:start w:val="1"/>
         <w:numFmt w:val="lowerLetter"/>
         <w:lvlText w:val="%5."/>
@@ -9072,7 +8666,7 @@
       </w:lvl>
     </w:lvlOverride>
     <w:lvlOverride w:ilvl="5">
-      <w:lvl w:ilvl="5" w:tplc="7A2670CC">
+      <w:lvl w:ilvl="5" w:tplc="E87EE41E">
         <w:start w:val="1"/>
         <w:numFmt w:val="lowerRoman"/>
         <w:lvlText w:val="%6."/>
@@ -9101,7 +8695,7 @@
       </w:lvl>
     </w:lvlOverride>
     <w:lvlOverride w:ilvl="6">
-      <w:lvl w:ilvl="6" w:tplc="C7F0D65A">
+      <w:lvl w:ilvl="6" w:tplc="DE12F094">
         <w:start w:val="1"/>
         <w:numFmt w:val="decimal"/>
         <w:lvlText w:val="%7."/>
@@ -9130,7 +8724,7 @@
       </w:lvl>
     </w:lvlOverride>
     <w:lvlOverride w:ilvl="7">
-      <w:lvl w:ilvl="7" w:tplc="EABCF516">
+      <w:lvl w:ilvl="7" w:tplc="E42E4D1A">
         <w:start w:val="1"/>
         <w:numFmt w:val="lowerLetter"/>
         <w:lvlText w:val="%8."/>
@@ -9159,7 +8753,7 @@
       </w:lvl>
     </w:lvlOverride>
     <w:lvlOverride w:ilvl="8">
-      <w:lvl w:ilvl="8" w:tplc="0192B42C">
+      <w:lvl w:ilvl="8" w:tplc="75386090">
         <w:start w:val="1"/>
         <w:numFmt w:val="lowerRoman"/>
         <w:lvlText w:val="%9."/>

</xml_diff>

<commit_message>
Final Submission for Week 11
</commit_message>
<xml_diff>
--- a/MySQL-Week11_Coding_Assignment-5.docx
+++ b/MySQL-Week11_Coding_Assignment-5.docx
@@ -242,6 +242,48 @@
         </w:rPr>
         <w:t>URL to Public Link of your Video:</w:t>
       </w:r>
+      <w:r>
+        <w:rPr>
+          <w:b/>
+          <w:bCs/>
+          <w:sz w:val="24"/>
+          <w:szCs w:val="24"/>
+        </w:rPr>
+        <w:t xml:space="preserve"> </w:t>
+      </w:r>
+      <w:hyperlink r:id="rId8" w:history="1">
+        <w:r>
+          <w:rPr>
+            <w:rStyle w:val="Hyperlink"/>
+            <w:b/>
+            <w:bCs/>
+            <w:sz w:val="24"/>
+            <w:szCs w:val="24"/>
+          </w:rPr>
+          <w:t>https://youtu.be/z9yBh--</w:t>
+        </w:r>
+        <w:proofErr w:type="spellStart"/>
+        <w:r>
+          <w:rPr>
+            <w:rStyle w:val="Hyperlink"/>
+            <w:b/>
+            <w:bCs/>
+            <w:sz w:val="24"/>
+            <w:szCs w:val="24"/>
+          </w:rPr>
+          <w:t>CfUM</w:t>
+        </w:r>
+        <w:proofErr w:type="spellEnd"/>
+      </w:hyperlink>
+      <w:r>
+        <w:rPr>
+          <w:b/>
+          <w:bCs/>
+          <w:sz w:val="24"/>
+          <w:szCs w:val="24"/>
+        </w:rPr>
+        <w:t xml:space="preserve"> </w:t>
+      </w:r>
     </w:p>
     <w:p>
       <w:pPr>
@@ -1498,7 +1540,7 @@
                     </pic:cNvPicPr>
                   </pic:nvPicPr>
                   <pic:blipFill>
-                    <a:blip r:embed="rId8"/>
+                    <a:blip r:embed="rId9"/>
                     <a:stretch>
                       <a:fillRect/>
                     </a:stretch>
@@ -1618,7 +1660,7 @@
                     </pic:cNvPicPr>
                   </pic:nvPicPr>
                   <pic:blipFill>
-                    <a:blip r:embed="rId9"/>
+                    <a:blip r:embed="rId10"/>
                     <a:stretch>
                       <a:fillRect/>
                     </a:stretch>
@@ -1788,7 +1830,7 @@
                     </pic:cNvPicPr>
                   </pic:nvPicPr>
                   <pic:blipFill>
-                    <a:blip r:embed="rId10"/>
+                    <a:blip r:embed="rId11"/>
                     <a:stretch>
                       <a:fillRect/>
                     </a:stretch>
@@ -1997,7 +2039,7 @@
                     </pic:cNvPicPr>
                   </pic:nvPicPr>
                   <pic:blipFill>
-                    <a:blip r:embed="rId11"/>
+                    <a:blip r:embed="rId12"/>
                     <a:stretch>
                       <a:fillRect/>
                     </a:stretch>
@@ -2415,7 +2457,7 @@
                     </pic:cNvPicPr>
                   </pic:nvPicPr>
                   <pic:blipFill>
-                    <a:blip r:embed="rId12"/>
+                    <a:blip r:embed="rId13"/>
                     <a:stretch>
                       <a:fillRect/>
                     </a:stretch>
@@ -2802,7 +2844,7 @@
                     </pic:cNvPicPr>
                   </pic:nvPicPr>
                   <pic:blipFill>
-                    <a:blip r:embed="rId13"/>
+                    <a:blip r:embed="rId14"/>
                     <a:stretch>
                       <a:fillRect/>
                     </a:stretch>
@@ -2937,7 +2979,7 @@
                     </pic:cNvPicPr>
                   </pic:nvPicPr>
                   <pic:blipFill>
-                    <a:blip r:embed="rId14"/>
+                    <a:blip r:embed="rId15"/>
                     <a:stretch>
                       <a:fillRect/>
                     </a:stretch>
@@ -3051,7 +3093,7 @@
                     </pic:cNvPicPr>
                   </pic:nvPicPr>
                   <pic:blipFill>
-                    <a:blip r:embed="rId15"/>
+                    <a:blip r:embed="rId16"/>
                     <a:stretch>
                       <a:fillRect/>
                     </a:stretch>
@@ -3157,7 +3199,7 @@
                     </pic:cNvPicPr>
                   </pic:nvPicPr>
                   <pic:blipFill>
-                    <a:blip r:embed="rId16"/>
+                    <a:blip r:embed="rId17"/>
                     <a:stretch>
                       <a:fillRect/>
                     </a:stretch>
@@ -4341,7 +4383,7 @@
                     </pic:cNvPicPr>
                   </pic:nvPicPr>
                   <pic:blipFill>
-                    <a:blip r:embed="rId17"/>
+                    <a:blip r:embed="rId18"/>
                     <a:stretch>
                       <a:fillRect/>
                     </a:stretch>
@@ -4635,7 +4677,7 @@
                     </pic:cNvPicPr>
                   </pic:nvPicPr>
                   <pic:blipFill>
-                    <a:blip r:embed="rId18"/>
+                    <a:blip r:embed="rId19"/>
                     <a:stretch>
                       <a:fillRect/>
                     </a:stretch>
@@ -4741,7 +4783,7 @@
                     </pic:cNvPicPr>
                   </pic:nvPicPr>
                   <pic:blipFill>
-                    <a:blip r:embed="rId19"/>
+                    <a:blip r:embed="rId20"/>
                     <a:stretch>
                       <a:fillRect/>
                     </a:stretch>
@@ -4792,7 +4834,7 @@
                     </pic:cNvPicPr>
                   </pic:nvPicPr>
                   <pic:blipFill>
-                    <a:blip r:embed="rId20"/>
+                    <a:blip r:embed="rId21"/>
                     <a:stretch>
                       <a:fillRect/>
                     </a:stretch>
@@ -4843,7 +4885,7 @@
                     </pic:cNvPicPr>
                   </pic:nvPicPr>
                   <pic:blipFill>
-                    <a:blip r:embed="rId21"/>
+                    <a:blip r:embed="rId22"/>
                     <a:stretch>
                       <a:fillRect/>
                     </a:stretch>
@@ -4893,7 +4935,7 @@
                     </pic:cNvPicPr>
                   </pic:nvPicPr>
                   <pic:blipFill>
-                    <a:blip r:embed="rId22"/>
+                    <a:blip r:embed="rId23"/>
                     <a:stretch>
                       <a:fillRect/>
                     </a:stretch>
@@ -4952,7 +4994,7 @@
                     </pic:cNvPicPr>
                   </pic:nvPicPr>
                   <pic:blipFill>
-                    <a:blip r:embed="rId23"/>
+                    <a:blip r:embed="rId24"/>
                     <a:stretch>
                       <a:fillRect/>
                     </a:stretch>
@@ -5011,7 +5053,7 @@
                     </pic:cNvPicPr>
                   </pic:nvPicPr>
                   <pic:blipFill>
-                    <a:blip r:embed="rId24"/>
+                    <a:blip r:embed="rId25"/>
                     <a:stretch>
                       <a:fillRect/>
                     </a:stretch>
@@ -5062,7 +5104,7 @@
                     </pic:cNvPicPr>
                   </pic:nvPicPr>
                   <pic:blipFill>
-                    <a:blip r:embed="rId25"/>
+                    <a:blip r:embed="rId26"/>
                     <a:stretch>
                       <a:fillRect/>
                     </a:stretch>
@@ -5089,8 +5131,8 @@
       </w:r>
     </w:p>
     <w:sectPr>
-      <w:headerReference w:type="default" r:id="rId26"/>
-      <w:footerReference w:type="default" r:id="rId27"/>
+      <w:headerReference w:type="default" r:id="rId27"/>
+      <w:footerReference w:type="default" r:id="rId28"/>
       <w:pgSz w:w="12240" w:h="15840"/>
       <w:pgMar w:top="1440" w:right="1440" w:bottom="1440" w:left="1440" w:header="720" w:footer="720" w:gutter="0"/>
       <w:cols w:space="720"/>
@@ -8941,7 +8983,7 @@
   <w:num w:numId="13" w16cid:durableId="899830603">
     <w:abstractNumId w:val="15"/>
     <w:lvlOverride w:ilvl="0">
-      <w:lvl w:ilvl="0" w:tplc="C0A64CDC">
+      <w:lvl w:ilvl="0" w:tplc="88164AAE">
         <w:start w:val="1"/>
         <w:numFmt w:val="decimal"/>
         <w:lvlText w:val="%1."/>
@@ -8970,7 +9012,7 @@
       </w:lvl>
     </w:lvlOverride>
     <w:lvlOverride w:ilvl="1">
-      <w:lvl w:ilvl="1" w:tplc="28581098">
+      <w:lvl w:ilvl="1" w:tplc="439E7AA0">
         <w:start w:val="1"/>
         <w:numFmt w:val="lowerLetter"/>
         <w:lvlText w:val="%2."/>
@@ -8999,7 +9041,7 @@
       </w:lvl>
     </w:lvlOverride>
     <w:lvlOverride w:ilvl="2">
-      <w:lvl w:ilvl="2" w:tplc="1B8C474A">
+      <w:lvl w:ilvl="2" w:tplc="F34AE85A">
         <w:start w:val="1"/>
         <w:numFmt w:val="lowerRoman"/>
         <w:lvlText w:val="%3."/>
@@ -9028,7 +9070,7 @@
       </w:lvl>
     </w:lvlOverride>
     <w:lvlOverride w:ilvl="3">
-      <w:lvl w:ilvl="3" w:tplc="3DBEF8D0">
+      <w:lvl w:ilvl="3" w:tplc="7FF20428">
         <w:start w:val="1"/>
         <w:numFmt w:val="decimal"/>
         <w:lvlText w:val="%4."/>
@@ -9057,7 +9099,7 @@
       </w:lvl>
     </w:lvlOverride>
     <w:lvlOverride w:ilvl="4">
-      <w:lvl w:ilvl="4" w:tplc="013A7D9E">
+      <w:lvl w:ilvl="4" w:tplc="C7AEE6B8">
         <w:start w:val="1"/>
         <w:numFmt w:val="lowerLetter"/>
         <w:lvlText w:val="%5."/>
@@ -9086,7 +9128,7 @@
       </w:lvl>
     </w:lvlOverride>
     <w:lvlOverride w:ilvl="5">
-      <w:lvl w:ilvl="5" w:tplc="AA76E0EE">
+      <w:lvl w:ilvl="5" w:tplc="A5DA4F44">
         <w:start w:val="1"/>
         <w:numFmt w:val="lowerRoman"/>
         <w:lvlText w:val="%6."/>
@@ -9115,7 +9157,7 @@
       </w:lvl>
     </w:lvlOverride>
     <w:lvlOverride w:ilvl="6">
-      <w:lvl w:ilvl="6" w:tplc="88244D78">
+      <w:lvl w:ilvl="6" w:tplc="6674FBF6">
         <w:start w:val="1"/>
         <w:numFmt w:val="decimal"/>
         <w:lvlText w:val="%7."/>
@@ -9144,7 +9186,7 @@
       </w:lvl>
     </w:lvlOverride>
     <w:lvlOverride w:ilvl="7">
-      <w:lvl w:ilvl="7" w:tplc="5A7A6DAC">
+      <w:lvl w:ilvl="7" w:tplc="CE0C19DA">
         <w:start w:val="1"/>
         <w:numFmt w:val="lowerLetter"/>
         <w:lvlText w:val="%8."/>
@@ -9173,7 +9215,7 @@
       </w:lvl>
     </w:lvlOverride>
     <w:lvlOverride w:ilvl="8">
-      <w:lvl w:ilvl="8" w:tplc="02B8C480">
+      <w:lvl w:ilvl="8" w:tplc="00AAC6C8">
         <w:start w:val="1"/>
         <w:numFmt w:val="lowerRoman"/>
         <w:lvlText w:val="%9."/>
@@ -10016,6 +10058,18 @@
     <w:rPr>
       <w:sz w:val="24"/>
       <w:szCs w:val="24"/>
+    </w:rPr>
+  </w:style>
+  <w:style w:type="character" w:styleId="UnresolvedMention">
+    <w:name w:val="Unresolved Mention"/>
+    <w:basedOn w:val="DefaultParagraphFont"/>
+    <w:uiPriority w:val="99"/>
+    <w:semiHidden/>
+    <w:unhideWhenUsed/>
+    <w:rsid w:val="008E2019"/>
+    <w:rPr>
+      <w:color w:val="605E5C"/>
+      <w:shd w:val="clear" w:color="auto" w:fill="E1DFDD"/>
     </w:rPr>
   </w:style>
 </w:styles>

</xml_diff>